<commit_message>
done for the night
</commit_message>
<xml_diff>
--- a/assets/docs/resume_skye2026_beacon.docx
+++ b/assets/docs/resume_skye2026_beacon.docx
@@ -498,7 +498,21 @@
         <w:rPr>
           <w:rFonts w:asciiTheme="majorHAnsi" w:hAnsiTheme="majorHAnsi"/>
         </w:rPr>
-        <w:t>Evaluated and compared predictive models to maximize generalization to held-out clinical cohorts</w:t>
+        <w:t xml:space="preserve">Evaluated and compared predictive models to maximize generalization to </w:t>
+      </w:r>
+      <w:proofErr w:type="gramStart"/>
+      <w:r>
+        <w:rPr>
+          <w:rFonts w:asciiTheme="majorHAnsi" w:hAnsiTheme="majorHAnsi"/>
+        </w:rPr>
+        <w:t>held</w:t>
+      </w:r>
+      <w:proofErr w:type="gramEnd"/>
+      <w:r>
+        <w:rPr>
+          <w:rFonts w:asciiTheme="majorHAnsi" w:hAnsiTheme="majorHAnsi"/>
+        </w:rPr>
+        <w:t>-out clinical cohorts</w:t>
       </w:r>
     </w:p>
     <w:p>
@@ -659,7 +673,21 @@
         <w:rPr>
           <w:rFonts w:asciiTheme="majorHAnsi" w:hAnsiTheme="majorHAnsi"/>
         </w:rPr>
-        <w:t>Designed and executed end-to-end research projects from conceptualization through dissemination</w:t>
+        <w:t>Designed and executed end-</w:t>
+      </w:r>
+      <w:proofErr w:type="gramStart"/>
+      <w:r>
+        <w:rPr>
+          <w:rFonts w:asciiTheme="majorHAnsi" w:hAnsiTheme="majorHAnsi"/>
+        </w:rPr>
+        <w:t>to</w:t>
+      </w:r>
+      <w:proofErr w:type="gramEnd"/>
+      <w:r>
+        <w:rPr>
+          <w:rFonts w:asciiTheme="majorHAnsi" w:hAnsiTheme="majorHAnsi"/>
+        </w:rPr>
+        <w:t>-end research projects from conceptualization through dissemination</w:t>
       </w:r>
     </w:p>
     <w:p>
@@ -753,7 +781,21 @@
         <w:rPr>
           <w:rFonts w:asciiTheme="majorHAnsi" w:hAnsiTheme="majorHAnsi"/>
         </w:rPr>
-        <w:t>handling, epoching, ERP analysis, and time-frequency methods</w:t>
+        <w:t xml:space="preserve">handling, </w:t>
+      </w:r>
+      <w:proofErr w:type="spellStart"/>
+      <w:r>
+        <w:rPr>
+          <w:rFonts w:asciiTheme="majorHAnsi" w:hAnsiTheme="majorHAnsi"/>
+        </w:rPr>
+        <w:t>epoching</w:t>
+      </w:r>
+      <w:proofErr w:type="spellEnd"/>
+      <w:r>
+        <w:rPr>
+          <w:rFonts w:asciiTheme="majorHAnsi" w:hAnsiTheme="majorHAnsi"/>
+        </w:rPr>
+        <w:t>, ERP analysis, and time-frequency methods</w:t>
       </w:r>
     </w:p>
     <w:p>
@@ -1002,7 +1044,21 @@
         <w:rPr>
           <w:rFonts w:asciiTheme="majorHAnsi" w:hAnsiTheme="majorHAnsi"/>
         </w:rPr>
-        <w:t xml:space="preserve">Skye, J., Bruss, J., Toescu, S., et al. (2024). Neuroanatomy of cerebellar mutism syndrome: the role of lesion location. </w:t>
+        <w:t xml:space="preserve">Skye, J., Bruss, J., </w:t>
+      </w:r>
+      <w:proofErr w:type="spellStart"/>
+      <w:r>
+        <w:rPr>
+          <w:rFonts w:asciiTheme="majorHAnsi" w:hAnsiTheme="majorHAnsi"/>
+        </w:rPr>
+        <w:t>Toescu</w:t>
+      </w:r>
+      <w:proofErr w:type="spellEnd"/>
+      <w:r>
+        <w:rPr>
+          <w:rFonts w:asciiTheme="majorHAnsi" w:hAnsiTheme="majorHAnsi"/>
+        </w:rPr>
+        <w:t xml:space="preserve">, S., et al. (2024). Neuroanatomy of cerebellar mutism syndrome: the role of lesion location. </w:t>
       </w:r>
       <w:r>
         <w:rPr>
@@ -1036,7 +1092,21 @@
         <w:rPr>
           <w:rFonts w:asciiTheme="majorHAnsi" w:hAnsiTheme="majorHAnsi"/>
         </w:rPr>
-        <w:t>kye, J. (2023). Uncovering the latent structure of visuospatial ability and predicting dysfunction from lesion location. Doctoral dissertation, University of Iowa.</w:t>
+        <w:t xml:space="preserve">kye, J. (2023). Uncovering the latent structure of visuospatial ability and </w:t>
+      </w:r>
+      <w:proofErr w:type="gramStart"/>
+      <w:r>
+        <w:rPr>
+          <w:rFonts w:asciiTheme="majorHAnsi" w:hAnsiTheme="majorHAnsi"/>
+        </w:rPr>
+        <w:t>predicting</w:t>
+      </w:r>
+      <w:proofErr w:type="gramEnd"/>
+      <w:r>
+        <w:rPr>
+          <w:rFonts w:asciiTheme="majorHAnsi" w:hAnsiTheme="majorHAnsi"/>
+        </w:rPr>
+        <w:t xml:space="preserve"> dysfunction from lesion location. Doctoral dissertation, University of Iowa.</w:t>
       </w:r>
     </w:p>
     <w:p>
@@ -1093,13 +1163,35 @@
         <w:rPr>
           <w:rFonts w:asciiTheme="majorHAnsi" w:hAnsiTheme="majorHAnsi"/>
         </w:rPr>
-        <w:t xml:space="preserve"> (Tensorflow)</w:t>
-      </w:r>
-      <w:r>
-        <w:rPr>
-          <w:rFonts w:asciiTheme="majorHAnsi" w:hAnsiTheme="majorHAnsi"/>
-        </w:rPr>
-        <w:t xml:space="preserve"> • MATLAB • </w:t>
+        <w:t xml:space="preserve"> (</w:t>
+      </w:r>
+      <w:proofErr w:type="spellStart"/>
+      <w:proofErr w:type="gramStart"/>
+      <w:r>
+        <w:rPr>
+          <w:rFonts w:asciiTheme="majorHAnsi" w:hAnsiTheme="majorHAnsi"/>
+        </w:rPr>
+        <w:t>Tensorflow</w:t>
+      </w:r>
+      <w:proofErr w:type="spellEnd"/>
+      <w:r>
+        <w:rPr>
+          <w:rFonts w:asciiTheme="majorHAnsi" w:hAnsiTheme="majorHAnsi"/>
+        </w:rPr>
+        <w:t>)</w:t>
+      </w:r>
+      <w:r>
+        <w:rPr>
+          <w:rFonts w:asciiTheme="majorHAnsi" w:hAnsiTheme="majorHAnsi"/>
+        </w:rPr>
+        <w:t xml:space="preserve"> •</w:t>
+      </w:r>
+      <w:proofErr w:type="gramEnd"/>
+      <w:r>
+        <w:rPr>
+          <w:rFonts w:asciiTheme="majorHAnsi" w:hAnsiTheme="majorHAnsi"/>
+        </w:rPr>
+        <w:t xml:space="preserve"> MATLAB • </w:t>
       </w:r>
       <w:r>
         <w:rPr>
@@ -1141,19 +1233,21 @@
         <w:rPr>
           <w:rFonts w:asciiTheme="majorHAnsi" w:hAnsiTheme="majorHAnsi"/>
         </w:rPr>
-        <w:t xml:space="preserve"> Apptainer </w:t>
-      </w:r>
-      <w:r>
-        <w:rPr>
-          <w:rFonts w:asciiTheme="majorHAnsi" w:hAnsiTheme="majorHAnsi"/>
-        </w:rPr>
-        <w:t>•</w:t>
-      </w:r>
-      <w:r>
-        <w:rPr>
-          <w:rFonts w:asciiTheme="majorHAnsi" w:hAnsiTheme="majorHAnsi"/>
-        </w:rPr>
-        <w:t xml:space="preserve"> high-performance computing cluster </w:t>
+        <w:t xml:space="preserve"> </w:t>
+      </w:r>
+      <w:proofErr w:type="spellStart"/>
+      <w:r>
+        <w:rPr>
+          <w:rFonts w:asciiTheme="majorHAnsi" w:hAnsiTheme="majorHAnsi"/>
+        </w:rPr>
+        <w:t>Apptainer</w:t>
+      </w:r>
+      <w:proofErr w:type="spellEnd"/>
+      <w:r>
+        <w:rPr>
+          <w:rFonts w:asciiTheme="majorHAnsi" w:hAnsiTheme="majorHAnsi"/>
+        </w:rPr>
+        <w:t xml:space="preserve"> </w:t>
       </w:r>
     </w:p>
     <w:p>
@@ -1180,8 +1274,16 @@
         <w:rPr>
           <w:rFonts w:asciiTheme="majorHAnsi" w:hAnsiTheme="majorHAnsi"/>
         </w:rPr>
-        <w:t>EEGLAB • FSL • FreeSurfer</w:t>
-      </w:r>
+        <w:t xml:space="preserve">EEGLAB • FSL • </w:t>
+      </w:r>
+      <w:proofErr w:type="spellStart"/>
+      <w:r>
+        <w:rPr>
+          <w:rFonts w:asciiTheme="majorHAnsi" w:hAnsiTheme="majorHAnsi"/>
+        </w:rPr>
+        <w:t>FreeSurfer</w:t>
+      </w:r>
+      <w:proofErr w:type="spellEnd"/>
       <w:r>
         <w:rPr>
           <w:rFonts w:asciiTheme="majorHAnsi" w:hAnsiTheme="majorHAnsi"/>
@@ -1212,11 +1314,33 @@
         </w:rPr>
         <w:t xml:space="preserve"> </w:t>
       </w:r>
-      <w:r>
-        <w:rPr>
-          <w:rFonts w:asciiTheme="majorHAnsi" w:hAnsiTheme="majorHAnsi"/>
-        </w:rPr>
-        <w:t xml:space="preserve">REDCap • Qualtrics • Prolific • MTurk • Pupil Labs </w:t>
+      <w:proofErr w:type="spellStart"/>
+      <w:r>
+        <w:rPr>
+          <w:rFonts w:asciiTheme="majorHAnsi" w:hAnsiTheme="majorHAnsi"/>
+        </w:rPr>
+        <w:t>REDCap</w:t>
+      </w:r>
+      <w:proofErr w:type="spellEnd"/>
+      <w:r>
+        <w:rPr>
+          <w:rFonts w:asciiTheme="majorHAnsi" w:hAnsiTheme="majorHAnsi"/>
+        </w:rPr>
+        <w:t xml:space="preserve"> • Qualtrics • Prolific • </w:t>
+      </w:r>
+      <w:proofErr w:type="spellStart"/>
+      <w:r>
+        <w:rPr>
+          <w:rFonts w:asciiTheme="majorHAnsi" w:hAnsiTheme="majorHAnsi"/>
+        </w:rPr>
+        <w:t>MTurk</w:t>
+      </w:r>
+      <w:proofErr w:type="spellEnd"/>
+      <w:r>
+        <w:rPr>
+          <w:rFonts w:asciiTheme="majorHAnsi" w:hAnsiTheme="majorHAnsi"/>
+        </w:rPr>
+        <w:t xml:space="preserve"> • Pupil Labs </w:t>
       </w:r>
     </w:p>
     <w:p>
@@ -1269,7 +1393,21 @@
         <w:rPr>
           <w:rFonts w:asciiTheme="majorHAnsi" w:hAnsiTheme="majorHAnsi"/>
         </w:rPr>
-        <w:t xml:space="preserve">• ggplot • </w:t>
+        <w:t>• ggp</w:t>
+      </w:r>
+      <w:proofErr w:type="spellStart"/>
+      <w:r>
+        <w:rPr>
+          <w:rFonts w:asciiTheme="majorHAnsi" w:hAnsiTheme="majorHAnsi"/>
+        </w:rPr>
+        <w:t>lot</w:t>
+      </w:r>
+      <w:proofErr w:type="spellEnd"/>
+      <w:r>
+        <w:rPr>
+          <w:rFonts w:asciiTheme="majorHAnsi" w:hAnsiTheme="majorHAnsi"/>
+        </w:rPr>
+        <w:t xml:space="preserve"> • </w:t>
       </w:r>
       <w:r>
         <w:rPr>
@@ -1287,7 +1425,21 @@
         <w:rPr>
           <w:rFonts w:asciiTheme="majorHAnsi" w:hAnsiTheme="majorHAnsi"/>
         </w:rPr>
-        <w:t xml:space="preserve"> KepplerMapper </w:t>
+        <w:t xml:space="preserve"> </w:t>
+      </w:r>
+      <w:proofErr w:type="spellStart"/>
+      <w:r>
+        <w:rPr>
+          <w:rFonts w:asciiTheme="majorHAnsi" w:hAnsiTheme="majorHAnsi"/>
+        </w:rPr>
+        <w:t>KepplerMapper</w:t>
+      </w:r>
+      <w:proofErr w:type="spellEnd"/>
+      <w:r>
+        <w:rPr>
+          <w:rFonts w:asciiTheme="majorHAnsi" w:hAnsiTheme="majorHAnsi"/>
+        </w:rPr>
+        <w:t xml:space="preserve"> </w:t>
       </w:r>
     </w:p>
     <w:p>
@@ -1541,7 +1693,6 @@
           <w:rStyle w:val="ALLCAPS"/>
           <w:rFonts w:asciiTheme="majorHAnsi" w:hAnsiTheme="majorHAnsi"/>
         </w:rPr>
-        <w:lastRenderedPageBreak/>
         <w:t>Bachelor</w:t>
       </w:r>
       <w:r>
@@ -1631,19 +1782,6 @@
           <w:rFonts w:asciiTheme="majorHAnsi" w:hAnsiTheme="majorHAnsi"/>
         </w:rPr>
         <w:t>19</w:t>
-      </w:r>
-    </w:p>
-    <w:p>
-      <w:pPr>
-        <w:rPr>
-          <w:rFonts w:asciiTheme="majorHAnsi" w:hAnsiTheme="majorHAnsi"/>
-        </w:rPr>
-      </w:pPr>
-      <w:r>
-        <w:rPr>
-          <w:rFonts w:asciiTheme="majorHAnsi" w:hAnsiTheme="majorHAnsi"/>
-        </w:rPr>
-        <w:t xml:space="preserve"> </w:t>
       </w:r>
     </w:p>
     <w:sectPr>

</xml_diff>